<commit_message>
Modified memory explaining the development
</commit_message>
<xml_diff>
--- a/doc/Memoria_Proyecto_Paradigmas.docx
+++ b/doc/Memoria_Proyecto_Paradigmas.docx
@@ -1,13 +1,46 @@
 
 <file path=word/document.xml><?xml version="1.0" encoding="utf-8"?>
-<w:document xmlns:wpc="http://schemas.microsoft.com/office/word/2010/wordprocessingCanvas" xmlns:cx="http://schemas.microsoft.com/office/drawing/2014/chartex" xmlns:cx1="http://schemas.microsoft.com/office/drawing/2015/9/8/chartex" xmlns:cx2="http://schemas.microsoft.com/office/drawing/2015/10/21/chartex" xmlns:cx3="http://schemas.microsoft.com/office/drawing/2016/5/9/chartex" xmlns:cx4="http://schemas.microsoft.com/office/drawing/2016/5/10/chartex" xmlns:cx5="http://schemas.microsoft.com/office/drawing/2016/5/11/chartex" xmlns:cx6="http://schemas.microsoft.com/office/drawing/2016/5/12/chartex" xmlns:cx7="http://schemas.microsoft.com/office/drawing/2016/5/13/chartex" xmlns:cx8="http://schemas.microsoft.com/office/drawing/2016/5/14/chartex" xmlns:mc="http://schemas.openxmlformats.org/markup-compatibility/2006" xmlns:aink="http://schemas.microsoft.com/office/drawing/2016/ink" xmlns:am3d="http://schemas.microsoft.com/office/drawing/2017/model3d" xmlns:o="urn:schemas-microsoft-com:office:office" xmlns:oel="http://schemas.microsoft.com/office/2019/extlst" xmlns:r="http://schemas.openxmlformats.org/officeDocument/2006/relationships" xmlns:m="http://schemas.openxmlformats.org/officeDocument/2006/math" xmlns:v="urn:schemas-microsoft-com:vml" xmlns:wp14="http://schemas.microsoft.com/office/word/2010/wordprocessingDrawing" xmlns:wp="http://schemas.openxmlformats.org/drawingml/2006/wordprocessingDrawing" xmlns:w10="urn:schemas-microsoft-com:office:word" xmlns:w="http://schemas.openxmlformats.org/wordprocessingml/2006/main" xmlns:w14="http://schemas.microsoft.com/office/word/2010/wordml" xmlns:w15="http://schemas.microsoft.com/office/word/2012/wordml" xmlns:w16cex="http://schemas.microsoft.com/office/word/2018/wordml/cex" xmlns:w16cid="http://schemas.microsoft.com/office/word/2016/wordml/cid" xmlns:w16="http://schemas.microsoft.com/office/word/2018/wordml" xmlns:w16du="http://schemas.microsoft.com/office/word/2023/wordml/word16du" xmlns:w16sdtdh="http://schemas.microsoft.com/office/word/2020/wordml/sdtdatahash" xmlns:w16se="http://schemas.microsoft.com/office/word/2015/wordml/symex" xmlns:wpg="http://schemas.microsoft.com/office/word/2010/wordprocessingGroup" xmlns:wpi="http://schemas.microsoft.com/office/word/2010/wordprocessingInk" xmlns:wne="http://schemas.microsoft.com/office/word/2006/wordml" xmlns:wps="http://schemas.microsoft.com/office/word/2010/wordprocessingShape" mc:Ignorable="w14 w15 w16se w16cid w16 w16cex w16sdtdh w16du wp14">
+<w:document xmlns:wpc="http://schemas.microsoft.com/office/word/2010/wordprocessingCanvas" xmlns:cx="http://schemas.microsoft.com/office/drawing/2014/chartex" xmlns:cx1="http://schemas.microsoft.com/office/drawing/2015/9/8/chartex" xmlns:cx2="http://schemas.microsoft.com/office/drawing/2015/10/21/chartex" xmlns:cx3="http://schemas.microsoft.com/office/drawing/2016/5/9/chartex" xmlns:cx4="http://schemas.microsoft.com/office/drawing/2016/5/10/chartex" xmlns:cx5="http://schemas.microsoft.com/office/drawing/2016/5/11/chartex" xmlns:cx6="http://schemas.microsoft.com/office/drawing/2016/5/12/chartex" xmlns:cx7="http://schemas.microsoft.com/office/drawing/2016/5/13/chartex" xmlns:cx8="http://schemas.microsoft.com/office/drawing/2016/5/14/chartex" xmlns:mc="http://schemas.openxmlformats.org/markup-compatibility/2006" xmlns:aink="http://schemas.microsoft.com/office/drawing/2016/ink" xmlns:am3d="http://schemas.microsoft.com/office/drawing/2017/model3d" xmlns:o="urn:schemas-microsoft-com:office:office" xmlns:oel="http://schemas.microsoft.com/office/2019/extlst" xmlns:r="http://schemas.openxmlformats.org/officeDocument/2006/relationships" xmlns:m="http://schemas.openxmlformats.org/officeDocument/2006/math" xmlns:v="urn:schemas-microsoft-com:vml" xmlns:wp14="http://schemas.microsoft.com/office/word/2010/wordprocessingDrawing" xmlns:wp="http://schemas.openxmlformats.org/drawingml/2006/wordprocessingDrawing" xmlns:w10="urn:schemas-microsoft-com:office:word" xmlns:w="http://schemas.openxmlformats.org/wordprocessingml/2006/main" xmlns:w14="http://schemas.microsoft.com/office/word/2010/wordml" xmlns:w15="http://schemas.microsoft.com/office/word/2012/wordml" xmlns:w16cex="http://schemas.microsoft.com/office/word/2018/wordml/cex" xmlns:w16cid="http://schemas.microsoft.com/office/word/2016/wordml/cid" xmlns:w16="http://schemas.microsoft.com/office/word/2018/wordml" xmlns:w16du="http://schemas.microsoft.com/office/word/2023/wordml/word16du" xmlns:w16sdtdh="http://schemas.microsoft.com/office/word/2020/wordml/sdtdatahash" xmlns:w16sdtfl="http://schemas.microsoft.com/office/word/2024/wordml/sdtformatlock" xmlns:w16se="http://schemas.microsoft.com/office/word/2015/wordml/symex" xmlns:wpg="http://schemas.microsoft.com/office/word/2010/wordprocessingGroup" xmlns:wpi="http://schemas.microsoft.com/office/word/2010/wordprocessingInk" xmlns:wne="http://schemas.microsoft.com/office/word/2006/wordml" xmlns:wps="http://schemas.microsoft.com/office/word/2010/wordprocessingShape" mc:Ignorable="w14 w15 w16se w16cid w16 w16cex w16sdtdh w16sdtfl w16du wp14">
   <w:body>
     <w:p>
       <w:pPr>
         <w:pStyle w:val="Ttulo"/>
+        <w:jc w:val="center"/>
+        <w:rPr>
+          <w:rFonts w:ascii="Garamond" w:hAnsi="Garamond"/>
+          <w:color w:val="156082" w:themeColor="accent1"/>
+          <w:sz w:val="40"/>
+          <w:szCs w:val="40"/>
+        </w:rPr>
       </w:pPr>
       <w:r>
-        <w:t>Proyecto Final Paradigmas y Técnicas de la programación: SpellBound Forest</w:t>
+        <w:rPr>
+          <w:rFonts w:ascii="Garamond" w:hAnsi="Garamond"/>
+          <w:color w:val="156082" w:themeColor="accent1"/>
+          <w:sz w:val="40"/>
+          <w:szCs w:val="40"/>
+        </w:rPr>
+        <w:t xml:space="preserve">Proyecto Final Paradigmas y Técnicas de la programación: </w:t>
+      </w:r>
+      <w:proofErr w:type="spellStart"/>
+      <w:r>
+        <w:rPr>
+          <w:rFonts w:ascii="Garamond" w:hAnsi="Garamond"/>
+          <w:color w:val="156082" w:themeColor="accent1"/>
+          <w:sz w:val="40"/>
+          <w:szCs w:val="40"/>
+        </w:rPr>
+        <w:t>SpellBound</w:t>
+      </w:r>
+      <w:proofErr w:type="spellEnd"/>
+      <w:r>
+        <w:rPr>
+          <w:rFonts w:ascii="Garamond" w:hAnsi="Garamond"/>
+          <w:color w:val="156082" w:themeColor="accent1"/>
+          <w:sz w:val="40"/>
+          <w:szCs w:val="40"/>
+        </w:rPr>
+        <w:t xml:space="preserve"> Forest</w:t>
       </w:r>
     </w:p>
     <w:p/>
@@ -38,8 +71,14 @@
         <w:p>
           <w:pPr>
             <w:pStyle w:val="TtuloTDC"/>
+            <w:rPr>
+              <w:rFonts w:ascii="Garamond" w:hAnsi="Garamond"/>
+            </w:rPr>
           </w:pPr>
           <w:r>
+            <w:rPr>
+              <w:rFonts w:ascii="Garamond" w:hAnsi="Garamond"/>
+            </w:rPr>
             <w:t>Contenido</w:t>
           </w:r>
         </w:p>
@@ -51,28 +90,40 @@
               <w:tab w:val="right" w:leader="dot" w:pos="8494"/>
             </w:tabs>
             <w:rPr>
+              <w:rFonts w:ascii="Garamond" w:hAnsi="Garamond"/>
               <w:noProof/>
             </w:rPr>
           </w:pPr>
           <w:r>
+            <w:rPr>
+              <w:rFonts w:ascii="Garamond" w:hAnsi="Garamond"/>
+            </w:rPr>
             <w:fldChar w:fldCharType="begin"/>
           </w:r>
           <w:r>
+            <w:rPr>
+              <w:rFonts w:ascii="Garamond" w:hAnsi="Garamond"/>
+            </w:rPr>
             <w:instrText xml:space="preserve"> TOC \o "1-3" \h \z \u </w:instrText>
           </w:r>
           <w:r>
+            <w:rPr>
+              <w:rFonts w:ascii="Garamond" w:hAnsi="Garamond"/>
+            </w:rPr>
             <w:fldChar w:fldCharType="separate"/>
           </w:r>
           <w:hyperlink w:anchor="_Toc187078407" w:history="1">
             <w:r>
               <w:rPr>
                 <w:rStyle w:val="Hipervnculo"/>
+                <w:rFonts w:ascii="Garamond" w:hAnsi="Garamond"/>
                 <w:noProof/>
               </w:rPr>
               <w:t>1.</w:t>
             </w:r>
             <w:r>
               <w:rPr>
+                <w:rFonts w:ascii="Garamond" w:hAnsi="Garamond"/>
                 <w:noProof/>
               </w:rPr>
               <w:tab/>
@@ -80,12 +131,14 @@
             <w:r>
               <w:rPr>
                 <w:rStyle w:val="Hipervnculo"/>
+                <w:rFonts w:ascii="Garamond" w:hAnsi="Garamond"/>
                 <w:noProof/>
               </w:rPr>
               <w:t>Sobre el desarrollo del videojuego</w:t>
             </w:r>
             <w:r>
               <w:rPr>
+                <w:rFonts w:ascii="Garamond" w:hAnsi="Garamond"/>
                 <w:noProof/>
                 <w:webHidden/>
               </w:rPr>
@@ -93,6 +146,7 @@
             </w:r>
             <w:r>
               <w:rPr>
+                <w:rFonts w:ascii="Garamond" w:hAnsi="Garamond"/>
                 <w:noProof/>
                 <w:webHidden/>
               </w:rPr>
@@ -100,6 +154,7 @@
             </w:r>
             <w:r>
               <w:rPr>
+                <w:rFonts w:ascii="Garamond" w:hAnsi="Garamond"/>
                 <w:noProof/>
                 <w:webHidden/>
               </w:rPr>
@@ -107,12 +162,14 @@
             </w:r>
             <w:r>
               <w:rPr>
+                <w:rFonts w:ascii="Garamond" w:hAnsi="Garamond"/>
                 <w:noProof/>
                 <w:webHidden/>
               </w:rPr>
             </w:r>
             <w:r>
               <w:rPr>
+                <w:rFonts w:ascii="Garamond" w:hAnsi="Garamond"/>
                 <w:noProof/>
                 <w:webHidden/>
               </w:rPr>
@@ -120,6 +177,7 @@
             </w:r>
             <w:r>
               <w:rPr>
+                <w:rFonts w:ascii="Garamond" w:hAnsi="Garamond"/>
                 <w:noProof/>
                 <w:webHidden/>
               </w:rPr>
@@ -127,6 +185,7 @@
             </w:r>
             <w:r>
               <w:rPr>
+                <w:rFonts w:ascii="Garamond" w:hAnsi="Garamond"/>
                 <w:noProof/>
                 <w:webHidden/>
               </w:rPr>
@@ -142,6 +201,7 @@
               <w:tab w:val="right" w:leader="dot" w:pos="8494"/>
             </w:tabs>
             <w:rPr>
+              <w:rFonts w:ascii="Garamond" w:hAnsi="Garamond"/>
               <w:noProof/>
             </w:rPr>
           </w:pPr>
@@ -149,12 +209,14 @@
             <w:r>
               <w:rPr>
                 <w:rStyle w:val="Hipervnculo"/>
+                <w:rFonts w:ascii="Garamond" w:hAnsi="Garamond"/>
                 <w:noProof/>
               </w:rPr>
               <w:t>2.</w:t>
             </w:r>
             <w:r>
               <w:rPr>
+                <w:rFonts w:ascii="Garamond" w:hAnsi="Garamond"/>
                 <w:noProof/>
               </w:rPr>
               <w:tab/>
@@ -162,12 +224,14 @@
             <w:r>
               <w:rPr>
                 <w:rStyle w:val="Hipervnculo"/>
+                <w:rFonts w:ascii="Garamond" w:hAnsi="Garamond"/>
                 <w:noProof/>
               </w:rPr>
               <w:t>Comparación del UML</w:t>
             </w:r>
             <w:r>
               <w:rPr>
+                <w:rFonts w:ascii="Garamond" w:hAnsi="Garamond"/>
                 <w:noProof/>
                 <w:webHidden/>
               </w:rPr>
@@ -175,6 +239,7 @@
             </w:r>
             <w:r>
               <w:rPr>
+                <w:rFonts w:ascii="Garamond" w:hAnsi="Garamond"/>
                 <w:noProof/>
                 <w:webHidden/>
               </w:rPr>
@@ -182,6 +247,7 @@
             </w:r>
             <w:r>
               <w:rPr>
+                <w:rFonts w:ascii="Garamond" w:hAnsi="Garamond"/>
                 <w:noProof/>
                 <w:webHidden/>
               </w:rPr>
@@ -189,12 +255,14 @@
             </w:r>
             <w:r>
               <w:rPr>
+                <w:rFonts w:ascii="Garamond" w:hAnsi="Garamond"/>
                 <w:noProof/>
                 <w:webHidden/>
               </w:rPr>
             </w:r>
             <w:r>
               <w:rPr>
+                <w:rFonts w:ascii="Garamond" w:hAnsi="Garamond"/>
                 <w:noProof/>
                 <w:webHidden/>
               </w:rPr>
@@ -202,6 +270,7 @@
             </w:r>
             <w:r>
               <w:rPr>
+                <w:rFonts w:ascii="Garamond" w:hAnsi="Garamond"/>
                 <w:noProof/>
                 <w:webHidden/>
               </w:rPr>
@@ -209,6 +278,7 @@
             </w:r>
             <w:r>
               <w:rPr>
+                <w:rFonts w:ascii="Garamond" w:hAnsi="Garamond"/>
                 <w:noProof/>
                 <w:webHidden/>
               </w:rPr>
@@ -219,6 +289,7 @@
         <w:p>
           <w:r>
             <w:rPr>
+              <w:rFonts w:ascii="Garamond" w:hAnsi="Garamond"/>
               <w:b/>
               <w:bCs/>
             </w:rPr>
@@ -236,12 +307,14 @@
           <w:numId w:val="1"/>
         </w:numPr>
         <w:rPr>
+          <w:rFonts w:ascii="Garamond" w:hAnsi="Garamond"/>
           <w:color w:val="auto"/>
         </w:rPr>
       </w:pPr>
       <w:bookmarkStart w:id="0" w:name="_Toc187078407"/>
       <w:r>
         <w:rPr>
+          <w:rFonts w:ascii="Garamond" w:hAnsi="Garamond"/>
           <w:color w:val="auto"/>
         </w:rPr>
         <w:t>Sobre el desarrollo del videojuego</w:t>
@@ -249,34 +322,961 @@
       <w:bookmarkEnd w:id="0"/>
     </w:p>
     <w:p>
-      <w:r>
-        <w:t xml:space="preserve">Para el movimiento del hechicero, primero se planteó utilizar las flechas del teclado </w:t>
-      </w:r>
-      <w:r>
-        <w:t>y que se pudiera mover en ángulos de 0, 45, 90,</w:t>
-      </w:r>
-      <w:r>
-        <w:t xml:space="preserve"> 135 o 180 grados dejando la cámara estática centrada en el hechicero. Sin embargo, </w:t>
-      </w:r>
-      <w:r>
-        <w:t xml:space="preserve">posteriormente se planteó que un movimiento más fluido sería mejor para que el usuario disfrutase más del juego. Por lo tanto, </w:t>
-      </w:r>
-      <w:r>
-        <w:t xml:space="preserve">se cambiaron las teclas para la comodidad del usuario, permitiendo únicamente que el hechicero se mueva hacia delante o hacia atrás (W o S respectivamente) y su rotación con A o D. </w:t>
-      </w:r>
-      <w:r>
-        <w:t>También se decidió implementar un control manual de la cámara independiente del movimiento del hechicero mediante el movimiento del cursor.</w:t>
-      </w:r>
-      <w:r>
-        <w:t xml:space="preserve"> El lanzamiento de los hechizos se realizó con los botones izquierdo y derecho del ratón, para los hechizos más “normales”, así como con la tecla Q</w:t>
-      </w:r>
-      <w:r>
-        <w:t xml:space="preserve"> para el hechizo que requiere cooldown</w:t>
-      </w:r>
-      <w:r>
+      <w:pPr>
+        <w:jc w:val="both"/>
+        <w:rPr>
+          <w:rFonts w:ascii="Garamond" w:hAnsi="Garamond"/>
+        </w:rPr>
+      </w:pPr>
+      <w:r>
+        <w:rPr>
+          <w:rFonts w:ascii="Garamond" w:hAnsi="Garamond"/>
+        </w:rPr>
+        <w:t xml:space="preserve">Debido a la gran </w:t>
+      </w:r>
+      <w:r>
+        <w:rPr>
+          <w:rFonts w:ascii="Garamond" w:hAnsi="Garamond"/>
+        </w:rPr>
+        <w:t>capacidad de extensión del videojuego hemos</w:t>
+      </w:r>
+      <w:r>
+        <w:rPr>
+          <w:rFonts w:ascii="Garamond" w:hAnsi="Garamond"/>
+        </w:rPr>
+        <w:t xml:space="preserve"> </w:t>
+      </w:r>
+      <w:r>
+        <w:rPr>
+          <w:rFonts w:ascii="Garamond" w:hAnsi="Garamond"/>
+        </w:rPr>
+        <w:t xml:space="preserve">tenido que ir recortando </w:t>
+      </w:r>
+      <w:r>
+        <w:rPr>
+          <w:rFonts w:ascii="Garamond" w:hAnsi="Garamond"/>
+        </w:rPr>
+        <w:t>implementaciones que teníamos en mente</w:t>
+      </w:r>
+      <w:r>
+        <w:rPr>
+          <w:rFonts w:ascii="Garamond" w:hAnsi="Garamond"/>
+        </w:rPr>
+        <w:t xml:space="preserve"> para poder implementar una versión funcional con los requisitos </w:t>
+      </w:r>
+      <w:r>
+        <w:rPr>
+          <w:rFonts w:ascii="Garamond" w:hAnsi="Garamond"/>
+        </w:rPr>
+        <w:t>básicos del</w:t>
+      </w:r>
+      <w:r>
+        <w:rPr>
+          <w:rFonts w:ascii="Garamond" w:hAnsi="Garamond"/>
+        </w:rPr>
+        <w:t xml:space="preserve"> videojuego. </w:t>
+      </w:r>
+      <w:r>
+        <w:rPr>
+          <w:rFonts w:ascii="Garamond" w:hAnsi="Garamond"/>
+        </w:rPr>
+        <w:t xml:space="preserve">Comenzamos generando el </w:t>
+      </w:r>
+      <w:r>
+        <w:rPr>
+          <w:rFonts w:ascii="Garamond" w:hAnsi="Garamond"/>
+          <w:u w:val="single"/>
+        </w:rPr>
+        <w:t>menú principal</w:t>
+      </w:r>
+      <w:r>
+        <w:rPr>
+          <w:rFonts w:ascii="Garamond" w:hAnsi="Garamond"/>
+        </w:rPr>
+        <w:t xml:space="preserve"> y el menú del juego, con varias funcionalidades, entre ellas un menú de Ajustes que</w:t>
+      </w:r>
+      <w:r>
+        <w:rPr>
+          <w:rFonts w:ascii="Garamond" w:hAnsi="Garamond"/>
+        </w:rPr>
+        <w:t xml:space="preserve"> está abierto para </w:t>
+      </w:r>
+      <w:r>
+        <w:rPr>
+          <w:rFonts w:ascii="Garamond" w:hAnsi="Garamond"/>
+        </w:rPr>
+        <w:t>añadir</w:t>
+      </w:r>
+      <w:r>
+        <w:rPr>
+          <w:rFonts w:ascii="Garamond" w:hAnsi="Garamond"/>
+        </w:rPr>
+        <w:t xml:space="preserve"> futuras </w:t>
+      </w:r>
+      <w:r>
+        <w:rPr>
+          <w:rFonts w:ascii="Garamond" w:hAnsi="Garamond"/>
+        </w:rPr>
+        <w:t>extensiones</w:t>
+      </w:r>
+      <w:r>
+        <w:rPr>
+          <w:rFonts w:ascii="Garamond" w:hAnsi="Garamond"/>
+        </w:rPr>
+        <w:t xml:space="preserve">. Esta lógica básica del menú se adaptó para ser controlada desde </w:t>
+      </w:r>
+      <w:r>
+        <w:rPr>
+          <w:rFonts w:ascii="Garamond" w:hAnsi="Garamond"/>
+        </w:rPr>
+        <w:t>el</w:t>
+      </w:r>
+      <w:r>
+        <w:rPr>
+          <w:rFonts w:ascii="Garamond" w:hAnsi="Garamond"/>
+        </w:rPr>
+        <w:t xml:space="preserve"> </w:t>
+      </w:r>
+      <w:proofErr w:type="spellStart"/>
+      <w:r>
+        <w:rPr>
+          <w:rFonts w:ascii="Garamond" w:hAnsi="Garamond"/>
+        </w:rPr>
+        <w:t>MainMenuManager</w:t>
+      </w:r>
+      <w:proofErr w:type="spellEnd"/>
+      <w:r>
+        <w:rPr>
+          <w:rFonts w:ascii="Garamond" w:hAnsi="Garamond"/>
+        </w:rPr>
+        <w:t xml:space="preserve"> y el </w:t>
+      </w:r>
+      <w:proofErr w:type="spellStart"/>
+      <w:r>
+        <w:rPr>
+          <w:rFonts w:ascii="Garamond" w:hAnsi="Garamond"/>
+        </w:rPr>
+        <w:t>GameMenuManager</w:t>
+      </w:r>
+      <w:proofErr w:type="spellEnd"/>
+      <w:r>
+        <w:rPr>
+          <w:rFonts w:ascii="Garamond" w:hAnsi="Garamond"/>
+        </w:rPr>
+        <w:t xml:space="preserve">, que se corresponden </w:t>
+      </w:r>
+      <w:r>
+        <w:rPr>
+          <w:rFonts w:ascii="Garamond" w:hAnsi="Garamond"/>
+        </w:rPr>
+        <w:t xml:space="preserve">cada uno </w:t>
+      </w:r>
+      <w:r>
+        <w:rPr>
+          <w:rFonts w:ascii="Garamond" w:hAnsi="Garamond"/>
+        </w:rPr>
+        <w:t xml:space="preserve">con la gestión de </w:t>
+      </w:r>
+      <w:r>
+        <w:rPr>
+          <w:rFonts w:ascii="Garamond" w:hAnsi="Garamond"/>
+        </w:rPr>
+        <w:t xml:space="preserve">una </w:t>
+      </w:r>
+      <w:r>
+        <w:rPr>
+          <w:rFonts w:ascii="Garamond" w:hAnsi="Garamond"/>
+        </w:rPr>
+        <w:t xml:space="preserve">escena. </w:t>
+      </w:r>
+      <w:r>
+        <w:rPr>
+          <w:rFonts w:ascii="Garamond" w:hAnsi="Garamond"/>
+        </w:rPr>
+        <w:t xml:space="preserve"> </w:t>
+      </w:r>
+    </w:p>
+    <w:p>
+      <w:pPr>
+        <w:jc w:val="both"/>
+        <w:rPr>
+          <w:rFonts w:ascii="Garamond" w:hAnsi="Garamond"/>
+        </w:rPr>
+      </w:pPr>
+      <w:r>
+        <w:rPr>
+          <w:rFonts w:ascii="Garamond" w:hAnsi="Garamond"/>
+        </w:rPr>
+        <w:t xml:space="preserve">Para el movimiento del hechicero, primero se planteó utilizar las flechas del teclado y que se pudiera mover en ángulos de 0, 45, 90, 135 o 180 grados dejando la cámara estática centrada en el hechicero. Sin embargo, posteriormente se planteó que un movimiento más fluido sería mejor para que el usuario disfrutase más del juego. Por lo tanto, se cambiaron las teclas para la comodidad del usuario, permitiendo únicamente que el hechicero se mueva hacia delante o hacia atrás (W o S respectivamente) y su rotación con A o D. También se decidió implementar un control manual de la cámara independiente del movimiento del hechicero mediante el movimiento del cursor. </w:t>
+      </w:r>
+    </w:p>
+    <w:p>
+      <w:pPr>
+        <w:jc w:val="both"/>
+        <w:rPr>
+          <w:rFonts w:ascii="Garamond" w:hAnsi="Garamond"/>
+        </w:rPr>
+      </w:pPr>
+      <w:r>
+        <w:rPr>
+          <w:rFonts w:ascii="Garamond" w:hAnsi="Garamond"/>
+        </w:rPr>
+        <w:t xml:space="preserve">El </w:t>
+      </w:r>
+      <w:r>
+        <w:rPr>
+          <w:rFonts w:ascii="Garamond" w:hAnsi="Garamond"/>
+          <w:u w:val="single"/>
+        </w:rPr>
+        <w:t>bucle</w:t>
+      </w:r>
+      <w:r>
+        <w:rPr>
+          <w:rFonts w:ascii="Garamond" w:hAnsi="Garamond"/>
+          <w:u w:val="single"/>
+        </w:rPr>
+        <w:t xml:space="preserve"> de juego</w:t>
+      </w:r>
+      <w:r>
+        <w:rPr>
+          <w:rFonts w:ascii="Garamond" w:hAnsi="Garamond"/>
+          <w:u w:val="single"/>
+        </w:rPr>
+        <w:t xml:space="preserve"> cerra</w:t>
+      </w:r>
+      <w:r>
+        <w:rPr>
+          <w:rFonts w:ascii="Garamond" w:hAnsi="Garamond"/>
+          <w:u w:val="single"/>
+        </w:rPr>
+        <w:t>d</w:t>
+      </w:r>
+      <w:r>
+        <w:rPr>
+          <w:rFonts w:ascii="Garamond" w:hAnsi="Garamond"/>
+          <w:u w:val="single"/>
+        </w:rPr>
+        <w:t>o</w:t>
+      </w:r>
+      <w:r>
+        <w:rPr>
+          <w:rFonts w:ascii="Garamond" w:hAnsi="Garamond"/>
+        </w:rPr>
+        <w:t xml:space="preserve"> </w:t>
+      </w:r>
+      <w:r>
+        <w:rPr>
+          <w:rFonts w:ascii="Garamond" w:hAnsi="Garamond"/>
+        </w:rPr>
+        <w:t xml:space="preserve">que hemos conseguido implementar </w:t>
+      </w:r>
+      <w:r>
+        <w:rPr>
+          <w:rFonts w:ascii="Garamond" w:hAnsi="Garamond"/>
+        </w:rPr>
+        <w:t>empieza desde el juego y llega al</w:t>
+      </w:r>
+      <w:r>
+        <w:rPr>
+          <w:rFonts w:ascii="Garamond" w:hAnsi="Garamond"/>
+        </w:rPr>
+        <w:t xml:space="preserve"> estado de victoria o el estado</w:t>
+      </w:r>
+      <w:r>
+        <w:rPr>
+          <w:rFonts w:ascii="Garamond" w:hAnsi="Garamond"/>
+        </w:rPr>
+        <w:t xml:space="preserve">, </w:t>
+      </w:r>
+      <w:r>
+        <w:rPr>
+          <w:rFonts w:ascii="Garamond" w:hAnsi="Garamond"/>
+        </w:rPr>
+        <w:t xml:space="preserve">reiniciando correctamente </w:t>
+      </w:r>
+      <w:r>
+        <w:rPr>
+          <w:rFonts w:ascii="Garamond" w:hAnsi="Garamond"/>
+        </w:rPr>
+        <w:t>el juego</w:t>
+      </w:r>
+      <w:r>
+        <w:rPr>
+          <w:rFonts w:ascii="Garamond" w:hAnsi="Garamond"/>
+        </w:rPr>
+        <w:t>,</w:t>
+      </w:r>
+      <w:r>
+        <w:rPr>
+          <w:rFonts w:ascii="Garamond" w:hAnsi="Garamond"/>
+        </w:rPr>
+        <w:t xml:space="preserve"> y</w:t>
+      </w:r>
+      <w:r>
+        <w:rPr>
+          <w:rFonts w:ascii="Garamond" w:hAnsi="Garamond"/>
+        </w:rPr>
+        <w:t xml:space="preserve"> contiene varios </w:t>
+      </w:r>
+      <w:r>
+        <w:rPr>
+          <w:rFonts w:ascii="Garamond" w:hAnsi="Garamond"/>
+        </w:rPr>
+        <w:t>lienzos</w:t>
+      </w:r>
+      <w:r>
+        <w:rPr>
+          <w:rFonts w:ascii="Garamond" w:hAnsi="Garamond"/>
+        </w:rPr>
+        <w:t xml:space="preserve"> que </w:t>
+      </w:r>
+      <w:r>
+        <w:rPr>
+          <w:rFonts w:ascii="Garamond" w:hAnsi="Garamond"/>
+        </w:rPr>
+        <w:t xml:space="preserve">indican de manera visual el </w:t>
+      </w:r>
+      <w:r>
+        <w:rPr>
+          <w:rFonts w:ascii="Garamond" w:hAnsi="Garamond"/>
+        </w:rPr>
+        <w:t>estado</w:t>
+      </w:r>
+      <w:r>
+        <w:rPr>
+          <w:rFonts w:ascii="Garamond" w:hAnsi="Garamond"/>
+        </w:rPr>
+        <w:t xml:space="preserve"> en que se encuentra la partida.</w:t>
+      </w:r>
+    </w:p>
+    <w:p>
+      <w:pPr>
+        <w:jc w:val="both"/>
+        <w:rPr>
+          <w:rFonts w:ascii="Garamond" w:hAnsi="Garamond"/>
+        </w:rPr>
+      </w:pPr>
+      <w:r>
+        <w:rPr>
+          <w:rFonts w:ascii="Garamond" w:hAnsi="Garamond"/>
+        </w:rPr>
+        <w:t xml:space="preserve">El </w:t>
+      </w:r>
+      <w:r>
+        <w:rPr>
+          <w:rFonts w:ascii="Garamond" w:hAnsi="Garamond"/>
+          <w:u w:val="single"/>
+        </w:rPr>
+        <w:t>sistema de puntuaciones</w:t>
+      </w:r>
+      <w:r>
+        <w:rPr>
+          <w:rFonts w:ascii="Garamond" w:hAnsi="Garamond"/>
+        </w:rPr>
+        <w:t xml:space="preserve"> consiste en la vida del jugador, que empieza en el máximo posible (100/100) pero a medida que se encuentra con los enemigos que le quitan la vida, va disminuyendo. El objetivo del juego es</w:t>
+      </w:r>
+      <w:r>
+        <w:rPr>
+          <w:rFonts w:ascii="Garamond" w:hAnsi="Garamond"/>
+        </w:rPr>
+        <w:t xml:space="preserve">, como en nuestra propuesta, alcanzar el tesoro, buscándolo en el mundo creado. El tesoro se genera de manera aleatoria entre </w:t>
+      </w:r>
+      <w:r>
+        <w:rPr>
+          <w:rFonts w:ascii="Garamond" w:hAnsi="Garamond"/>
+        </w:rPr>
+        <w:t>5</w:t>
+      </w:r>
+      <w:r>
+        <w:rPr>
+          <w:rFonts w:ascii="Garamond" w:hAnsi="Garamond"/>
+        </w:rPr>
+        <w:t xml:space="preserve"> posiciones seleccionadas, y el mago entre 10 posiciones seleccionadas en el terreno.</w:t>
+      </w:r>
+    </w:p>
+    <w:p>
+      <w:pPr>
+        <w:jc w:val="both"/>
+        <w:rPr>
+          <w:rFonts w:ascii="Garamond" w:hAnsi="Garamond"/>
+        </w:rPr>
+      </w:pPr>
+      <w:r>
+        <w:rPr>
+          <w:rFonts w:ascii="Garamond" w:hAnsi="Garamond"/>
+        </w:rPr>
+        <w:t>En un principio, habíamos decidido hacer tres tipos de monstruos (</w:t>
+      </w:r>
+      <w:proofErr w:type="spellStart"/>
+      <w:r>
+        <w:rPr>
+          <w:rFonts w:ascii="Garamond" w:hAnsi="Garamond"/>
+        </w:rPr>
+        <w:t>Dwarf</w:t>
+      </w:r>
+      <w:proofErr w:type="spellEnd"/>
+      <w:r>
+        <w:rPr>
+          <w:rFonts w:ascii="Garamond" w:hAnsi="Garamond"/>
+        </w:rPr>
+        <w:t xml:space="preserve">, </w:t>
+      </w:r>
+      <w:proofErr w:type="spellStart"/>
+      <w:r>
+        <w:rPr>
+          <w:rFonts w:ascii="Garamond" w:hAnsi="Garamond"/>
+        </w:rPr>
+        <w:t>Werewolf</w:t>
+      </w:r>
+      <w:proofErr w:type="spellEnd"/>
+      <w:r>
+        <w:rPr>
+          <w:rFonts w:ascii="Garamond" w:hAnsi="Garamond"/>
+        </w:rPr>
+        <w:t xml:space="preserve">, y </w:t>
+      </w:r>
+      <w:proofErr w:type="spellStart"/>
+      <w:r>
+        <w:rPr>
+          <w:rFonts w:ascii="Garamond" w:hAnsi="Garamond"/>
+        </w:rPr>
+        <w:t>Spirit</w:t>
+      </w:r>
+      <w:proofErr w:type="spellEnd"/>
+      <w:r>
+        <w:rPr>
+          <w:rFonts w:ascii="Garamond" w:hAnsi="Garamond"/>
+        </w:rPr>
+        <w:t xml:space="preserve">) del que solo hemos logrado generar el enano, debido a la complejidad que nos llevaba ajustar el </w:t>
+      </w:r>
+      <w:proofErr w:type="spellStart"/>
+      <w:r>
+        <w:rPr>
+          <w:rFonts w:ascii="Garamond" w:hAnsi="Garamond"/>
+          <w:i/>
+          <w:iCs/>
+        </w:rPr>
+        <w:t>prefab</w:t>
+      </w:r>
+      <w:proofErr w:type="spellEnd"/>
+      <w:r>
+        <w:rPr>
+          <w:rFonts w:ascii="Garamond" w:hAnsi="Garamond"/>
+        </w:rPr>
+        <w:t xml:space="preserve"> </w:t>
+      </w:r>
+      <w:r>
+        <w:rPr>
+          <w:rFonts w:ascii="Garamond" w:hAnsi="Garamond"/>
+        </w:rPr>
+        <w:t xml:space="preserve">y su IA correspondiente. Para lograr esto, hemos realizado una </w:t>
+      </w:r>
+      <w:r>
+        <w:rPr>
+          <w:rFonts w:ascii="Garamond" w:hAnsi="Garamond"/>
+          <w:u w:val="single"/>
+        </w:rPr>
+        <w:t xml:space="preserve">IA con </w:t>
+      </w:r>
+      <w:r>
+        <w:rPr>
+          <w:rFonts w:ascii="Garamond" w:hAnsi="Garamond"/>
+          <w:u w:val="single"/>
+        </w:rPr>
+        <w:t>el paquete</w:t>
+      </w:r>
+      <w:r>
+        <w:rPr>
+          <w:rFonts w:ascii="Garamond" w:hAnsi="Garamond"/>
+          <w:u w:val="single"/>
+        </w:rPr>
+        <w:t xml:space="preserve"> </w:t>
+      </w:r>
+      <w:proofErr w:type="spellStart"/>
+      <w:r>
+        <w:rPr>
+          <w:rFonts w:ascii="Garamond" w:hAnsi="Garamond"/>
+          <w:i/>
+          <w:iCs/>
+          <w:u w:val="single"/>
+        </w:rPr>
+        <w:t>Navigation</w:t>
+      </w:r>
+      <w:proofErr w:type="spellEnd"/>
+      <w:r>
+        <w:rPr>
+          <w:rFonts w:ascii="Garamond" w:hAnsi="Garamond"/>
+          <w:i/>
+          <w:iCs/>
+          <w:u w:val="single"/>
+        </w:rPr>
+        <w:t xml:space="preserve"> AI</w:t>
+      </w:r>
+      <w:r>
+        <w:rPr>
+          <w:rFonts w:ascii="Garamond" w:hAnsi="Garamond"/>
+          <w:i/>
+          <w:iCs/>
+        </w:rPr>
+        <w:t xml:space="preserve"> </w:t>
+      </w:r>
+      <w:r>
+        <w:rPr>
+          <w:rFonts w:ascii="Garamond" w:hAnsi="Garamond"/>
+        </w:rPr>
+        <w:t xml:space="preserve">disponible en Unity, que nos permitió primero, renderizar nuestro terreno y permitir y seleccionar porqué lugares queremos que camine el enano. Por otra parte, ajustar al </w:t>
+      </w:r>
+      <w:proofErr w:type="spellStart"/>
+      <w:r>
+        <w:rPr>
+          <w:rFonts w:ascii="Garamond" w:hAnsi="Garamond"/>
+          <w:i/>
+          <w:iCs/>
+        </w:rPr>
+        <w:t>prefab</w:t>
+      </w:r>
+      <w:proofErr w:type="spellEnd"/>
+      <w:r>
+        <w:rPr>
+          <w:rFonts w:ascii="Garamond" w:hAnsi="Garamond"/>
+        </w:rPr>
+        <w:t xml:space="preserve"> para </w:t>
+      </w:r>
+      <w:r>
+        <w:rPr>
+          <w:rFonts w:ascii="Garamond" w:hAnsi="Garamond"/>
+        </w:rPr>
+        <w:t>otorgarle</w:t>
+      </w:r>
+      <w:r>
+        <w:rPr>
+          <w:rFonts w:ascii="Garamond" w:hAnsi="Garamond"/>
+        </w:rPr>
+        <w:t xml:space="preserve"> la calidad de Agente, </w:t>
+      </w:r>
+      <w:r>
+        <w:rPr>
+          <w:rFonts w:ascii="Garamond" w:hAnsi="Garamond"/>
+        </w:rPr>
+        <w:t xml:space="preserve">por lo </w:t>
+      </w:r>
+      <w:r>
+        <w:rPr>
+          <w:rFonts w:ascii="Garamond" w:hAnsi="Garamond"/>
+        </w:rPr>
+        <w:t>que pued</w:t>
+      </w:r>
+      <w:r>
+        <w:rPr>
+          <w:rFonts w:ascii="Garamond" w:hAnsi="Garamond"/>
+        </w:rPr>
+        <w:t>e</w:t>
+      </w:r>
+      <w:r>
+        <w:rPr>
+          <w:rFonts w:ascii="Garamond" w:hAnsi="Garamond"/>
+        </w:rPr>
+        <w:t xml:space="preserve"> caminar por este terreno generado. Su </w:t>
+      </w:r>
+      <w:r>
+        <w:rPr>
+          <w:rFonts w:ascii="Garamond" w:hAnsi="Garamond"/>
+        </w:rPr>
+        <w:t xml:space="preserve">funcionamiento se reduce a una máquina de estados entre sus animaciones, lo que permite utilizar el patrón </w:t>
+      </w:r>
+      <w:r>
+        <w:rPr>
+          <w:rFonts w:ascii="Garamond" w:hAnsi="Garamond"/>
+        </w:rPr>
+        <w:t>estado</w:t>
+      </w:r>
+      <w:r>
+        <w:rPr>
+          <w:rFonts w:ascii="Garamond" w:hAnsi="Garamond"/>
+        </w:rPr>
+        <w:t>. Para lograr un</w:t>
+      </w:r>
+      <w:r>
+        <w:rPr>
+          <w:rFonts w:ascii="Garamond" w:hAnsi="Garamond"/>
+        </w:rPr>
+        <w:t xml:space="preserve">a IA de funcionamiento, se le asignaron cuatro esferas, a las que se dirige caminando de vez en cuando, variando entre su animación </w:t>
+      </w:r>
+      <w:r>
+        <w:rPr>
+          <w:rFonts w:ascii="Garamond" w:hAnsi="Garamond"/>
+        </w:rPr>
+        <w:t>“idle”</w:t>
+      </w:r>
+      <w:r>
+        <w:rPr>
+          <w:rFonts w:ascii="Garamond" w:hAnsi="Garamond"/>
+        </w:rPr>
+        <w:t xml:space="preserve"> y “walk” </w:t>
+      </w:r>
+      <w:r>
+        <w:rPr>
+          <w:rFonts w:ascii="Garamond" w:hAnsi="Garamond"/>
+        </w:rPr>
+        <w:t xml:space="preserve">, lo que permite un comportamiento muy similar a un </w:t>
+      </w:r>
+      <w:r>
+        <w:rPr>
+          <w:rFonts w:ascii="Garamond" w:hAnsi="Garamond"/>
+        </w:rPr>
+        <w:t>NPC</w:t>
+      </w:r>
+      <w:r>
+        <w:rPr>
+          <w:rFonts w:ascii="Garamond" w:hAnsi="Garamond"/>
+        </w:rPr>
+        <w:t xml:space="preserve"> de los videojuegos que conocemos</w:t>
+      </w:r>
+      <w:r>
+        <w:rPr>
+          <w:rFonts w:ascii="Garamond" w:hAnsi="Garamond"/>
+        </w:rPr>
         <w:t>.</w:t>
       </w:r>
       <w:r>
+        <w:rPr>
+          <w:rFonts w:ascii="Garamond" w:hAnsi="Garamond"/>
+        </w:rPr>
+        <w:t xml:space="preserve"> Estas bolas (waypoints) se mueven con él, y cuando llega a alguna de ellas se dirige a otra de manera aleatoria.</w:t>
+      </w:r>
+      <w:r>
+        <w:rPr>
+          <w:rFonts w:ascii="Garamond" w:hAnsi="Garamond"/>
+        </w:rPr>
+        <w:t xml:space="preserve"> Para lograr el “ataque” de este</w:t>
+      </w:r>
+      <w:r>
+        <w:rPr>
+          <w:rFonts w:ascii="Garamond" w:hAnsi="Garamond"/>
+        </w:rPr>
+        <w:t xml:space="preserve"> enano</w:t>
+      </w:r>
+      <w:r>
+        <w:rPr>
+          <w:rFonts w:ascii="Garamond" w:hAnsi="Garamond"/>
+        </w:rPr>
+        <w:t xml:space="preserve">, hemos diseñado una detección a través de distancias, y cuando detecta que </w:t>
+      </w:r>
+      <w:r>
+        <w:rPr>
+          <w:rFonts w:ascii="Garamond" w:hAnsi="Garamond"/>
+        </w:rPr>
+        <w:t xml:space="preserve">el mago se encuentra a una distancia fija, </w:t>
+      </w:r>
+      <w:r>
+        <w:rPr>
+          <w:rFonts w:ascii="Garamond" w:hAnsi="Garamond"/>
+        </w:rPr>
+        <w:t>le persigue</w:t>
+      </w:r>
+      <w:r>
+        <w:rPr>
+          <w:rFonts w:ascii="Garamond" w:hAnsi="Garamond"/>
+        </w:rPr>
+        <w:t xml:space="preserve">, y cuando se encuentra a una distancia menor, le ataca. Para poder atacarle </w:t>
+      </w:r>
+      <w:r>
+        <w:rPr>
+          <w:rFonts w:ascii="Garamond" w:hAnsi="Garamond"/>
+        </w:rPr>
+        <w:lastRenderedPageBreak/>
+        <w:t xml:space="preserve">y herirle </w:t>
+      </w:r>
+      <w:r>
+        <w:rPr>
+          <w:rFonts w:ascii="Garamond" w:hAnsi="Garamond"/>
+        </w:rPr>
+        <w:t>tuvimos</w:t>
+      </w:r>
+      <w:r>
+        <w:rPr>
+          <w:rFonts w:ascii="Garamond" w:hAnsi="Garamond"/>
+        </w:rPr>
+        <w:t xml:space="preserve"> que tratar </w:t>
+      </w:r>
+      <w:r>
+        <w:rPr>
+          <w:rFonts w:ascii="Garamond" w:hAnsi="Garamond"/>
+          <w:u w:val="single"/>
+        </w:rPr>
+        <w:t xml:space="preserve">las físicas necesarias y los </w:t>
+      </w:r>
+      <w:r>
+        <w:rPr>
+          <w:rFonts w:ascii="Garamond" w:hAnsi="Garamond"/>
+          <w:u w:val="single"/>
+        </w:rPr>
+        <w:t>colisionadores</w:t>
+      </w:r>
+      <w:r>
+        <w:rPr>
+          <w:rFonts w:ascii="Garamond" w:hAnsi="Garamond"/>
+        </w:rPr>
+        <w:t xml:space="preserve"> para que se detectase únicamente la colisión entre el hacha </w:t>
+      </w:r>
+      <w:r>
+        <w:rPr>
+          <w:rFonts w:ascii="Garamond" w:hAnsi="Garamond"/>
+        </w:rPr>
+        <w:t>y el</w:t>
+      </w:r>
+      <w:r>
+        <w:rPr>
+          <w:rFonts w:ascii="Garamond" w:hAnsi="Garamond"/>
+        </w:rPr>
+        <w:t xml:space="preserve"> cuerpo del jugador, que es en nuestro caso, el mago. </w:t>
+      </w:r>
+      <w:r>
+        <w:rPr>
+          <w:rFonts w:ascii="Garamond" w:hAnsi="Garamond"/>
+        </w:rPr>
+        <w:t xml:space="preserve">Por su parte el </w:t>
+      </w:r>
+      <w:r>
+        <w:rPr>
+          <w:rFonts w:ascii="Garamond" w:hAnsi="Garamond"/>
+        </w:rPr>
+        <w:t>mago</w:t>
+      </w:r>
+      <w:r>
+        <w:rPr>
+          <w:rFonts w:ascii="Garamond" w:hAnsi="Garamond"/>
+        </w:rPr>
+        <w:t xml:space="preserve"> también posee un complejo sistema de animación y disparo de </w:t>
+      </w:r>
+      <w:r>
+        <w:rPr>
+          <w:rFonts w:ascii="Garamond" w:hAnsi="Garamond"/>
+        </w:rPr>
+        <w:t xml:space="preserve">hechizos, aunque en un principio visionamos poder usar 3 distintos y uno de ellos con </w:t>
+      </w:r>
+      <w:r>
+        <w:rPr>
+          <w:rFonts w:ascii="Garamond" w:hAnsi="Garamond"/>
+          <w:i/>
+          <w:iCs/>
+        </w:rPr>
+        <w:t>cooldown</w:t>
+      </w:r>
+      <w:r>
+        <w:rPr>
+          <w:rFonts w:ascii="Garamond" w:hAnsi="Garamond"/>
+        </w:rPr>
+        <w:t>, ahora mismo</w:t>
+      </w:r>
+      <w:r>
+        <w:rPr>
+          <w:rFonts w:ascii="Garamond" w:hAnsi="Garamond"/>
+        </w:rPr>
+        <w:t xml:space="preserve"> solo</w:t>
+      </w:r>
+      <w:r>
+        <w:rPr>
+          <w:rFonts w:ascii="Garamond" w:hAnsi="Garamond"/>
+        </w:rPr>
+        <w:t xml:space="preserve"> tenemos implementado</w:t>
+      </w:r>
+      <w:r>
+        <w:rPr>
+          <w:rFonts w:ascii="Garamond" w:hAnsi="Garamond"/>
+        </w:rPr>
+        <w:t xml:space="preserve"> un único hechizo que consta de un sistema de partículas</w:t>
+      </w:r>
+      <w:r>
+        <w:rPr>
+          <w:rFonts w:ascii="Garamond" w:hAnsi="Garamond"/>
+        </w:rPr>
+        <w:t xml:space="preserve"> el código en un</w:t>
+      </w:r>
+      <w:r>
+        <w:rPr>
+          <w:rFonts w:ascii="Garamond" w:hAnsi="Garamond"/>
+        </w:rPr>
+        <w:t xml:space="preserve">a </w:t>
+      </w:r>
+      <w:r>
+        <w:rPr>
+          <w:rFonts w:ascii="Garamond" w:hAnsi="Garamond"/>
+        </w:rPr>
+        <w:t>factoría, abierta para la extensión</w:t>
+      </w:r>
+      <w:r>
+        <w:rPr>
+          <w:rFonts w:ascii="Garamond" w:hAnsi="Garamond"/>
+        </w:rPr>
+        <w:t xml:space="preserve"> en un futuro para añadir los demás hechizos. También s</w:t>
+      </w:r>
+      <w:r>
+        <w:rPr>
+          <w:rFonts w:ascii="Garamond" w:hAnsi="Garamond"/>
+        </w:rPr>
+        <w:t>e ha</w:t>
+      </w:r>
+      <w:r>
+        <w:rPr>
+          <w:rFonts w:ascii="Garamond" w:hAnsi="Garamond"/>
+        </w:rPr>
+        <w:t xml:space="preserve"> implementado un patrón factoría para añadir los enanos </w:t>
+      </w:r>
+      <w:r>
+        <w:rPr>
+          <w:rFonts w:ascii="Garamond" w:hAnsi="Garamond"/>
+        </w:rPr>
+        <w:t>en la</w:t>
+      </w:r>
+      <w:r>
+        <w:rPr>
+          <w:rFonts w:ascii="Garamond" w:hAnsi="Garamond"/>
+        </w:rPr>
+        <w:t xml:space="preserve"> escena, seleccionando manualmente</w:t>
+      </w:r>
+      <w:r>
+        <w:rPr>
+          <w:rFonts w:ascii="Garamond" w:hAnsi="Garamond"/>
+        </w:rPr>
+        <w:t xml:space="preserve"> las posibles posiciones a lo largo y ancho del mapa. Estos poseen una barra de vida</w:t>
+      </w:r>
+      <w:r>
+        <w:rPr>
+          <w:rFonts w:ascii="Garamond" w:hAnsi="Garamond"/>
+        </w:rPr>
+        <w:t xml:space="preserve">, como el mago, </w:t>
+      </w:r>
+      <w:r>
+        <w:rPr>
+          <w:rFonts w:ascii="Garamond" w:hAnsi="Garamond"/>
+        </w:rPr>
+        <w:t xml:space="preserve">y fallecen si el mago los ataca las suficientes veces </w:t>
+      </w:r>
+      <w:r>
+        <w:rPr>
+          <w:rFonts w:ascii="Garamond" w:hAnsi="Garamond"/>
+        </w:rPr>
+        <w:t>como para quitarles la vida, lanzándoles el hechizo.</w:t>
+      </w:r>
+      <w:r>
+        <w:rPr>
+          <w:rFonts w:ascii="Garamond" w:hAnsi="Garamond"/>
+        </w:rPr>
+        <w:t xml:space="preserve"> </w:t>
+      </w:r>
+      <w:r>
+        <w:rPr>
+          <w:rFonts w:ascii="Garamond" w:hAnsi="Garamond"/>
+        </w:rPr>
+        <w:t>Es</w:t>
+      </w:r>
+      <w:r>
+        <w:rPr>
+          <w:rFonts w:ascii="Garamond" w:hAnsi="Garamond"/>
+        </w:rPr>
+        <w:t>ta gestión de las barras de vida se ha realizado conectando los módulos de los agentes de la escena con los managers, a través de eventos.</w:t>
+      </w:r>
+      <w:r>
+        <w:rPr>
+          <w:rFonts w:ascii="Garamond" w:hAnsi="Garamond"/>
+        </w:rPr>
+        <w:t xml:space="preserve"> </w:t>
+      </w:r>
+    </w:p>
+    <w:p>
+      <w:pPr>
+        <w:jc w:val="both"/>
+        <w:rPr>
+          <w:rFonts w:ascii="Garamond" w:hAnsi="Garamond"/>
+        </w:rPr>
+      </w:pPr>
+      <w:r>
+        <w:rPr>
+          <w:rFonts w:ascii="Garamond" w:hAnsi="Garamond"/>
+        </w:rPr>
+        <w:t xml:space="preserve">En nuestro caso, </w:t>
+      </w:r>
+      <w:r>
+        <w:rPr>
+          <w:rFonts w:ascii="Garamond" w:hAnsi="Garamond"/>
+          <w:u w:val="single"/>
+        </w:rPr>
+        <w:t>se destruyen</w:t>
+      </w:r>
+      <w:r>
+        <w:rPr>
+          <w:rFonts w:ascii="Garamond" w:hAnsi="Garamond"/>
+        </w:rPr>
+        <w:t xml:space="preserve"> tanto los </w:t>
+      </w:r>
+      <w:r>
+        <w:rPr>
+          <w:rFonts w:ascii="Garamond" w:hAnsi="Garamond"/>
+        </w:rPr>
+        <w:t>enanos como el tesoro tras cada partida, pero el jugador (el mago) en sí no se destruye, porque es necesario para la cámara. Lo que se hace es reubicarle en el escenario.</w:t>
+      </w:r>
+    </w:p>
+    <w:p>
+      <w:pPr>
+        <w:jc w:val="both"/>
+        <w:rPr>
+          <w:rFonts w:ascii="Garamond" w:hAnsi="Garamond"/>
+        </w:rPr>
+      </w:pPr>
+      <w:r>
+        <w:rPr>
+          <w:rFonts w:ascii="Garamond" w:hAnsi="Garamond"/>
+        </w:rPr>
+        <w:t xml:space="preserve">Por </w:t>
+      </w:r>
+      <w:r>
+        <w:rPr>
+          <w:rFonts w:ascii="Garamond" w:hAnsi="Garamond"/>
+        </w:rPr>
+        <w:t>último,</w:t>
+      </w:r>
+      <w:r>
+        <w:rPr>
+          <w:rFonts w:ascii="Garamond" w:hAnsi="Garamond"/>
+        </w:rPr>
+        <w:t xml:space="preserve"> </w:t>
+      </w:r>
+      <w:r>
+        <w:rPr>
+          <w:rFonts w:ascii="Garamond" w:hAnsi="Garamond"/>
+          <w:u w:val="single"/>
+        </w:rPr>
+        <w:t>no hemos decidido implementar un multijugador local</w:t>
+      </w:r>
+      <w:r>
+        <w:rPr>
+          <w:rFonts w:ascii="Garamond" w:hAnsi="Garamond"/>
+        </w:rPr>
+        <w:t xml:space="preserve"> </w:t>
+      </w:r>
+      <w:r>
+        <w:rPr>
+          <w:rFonts w:ascii="Garamond" w:hAnsi="Garamond"/>
+        </w:rPr>
+        <w:t>ya que,</w:t>
+      </w:r>
+      <w:r>
+        <w:rPr>
+          <w:rFonts w:ascii="Garamond" w:hAnsi="Garamond"/>
+        </w:rPr>
+        <w:t xml:space="preserve"> para </w:t>
+      </w:r>
+      <w:r>
+        <w:rPr>
+          <w:rFonts w:ascii="Garamond" w:hAnsi="Garamond"/>
+        </w:rPr>
+        <w:t>el movimiento final del jugador, que utiliza ratón y teclas del teclado, no consideramos que fuese buena idea añadir otro ratón. Tal vez se podría implementar para jugar en la nube, pero eso ya queda fuera del ámbito de este juego.</w:t>
+      </w:r>
+      <w:r>
+        <w:rPr>
+          <w:rFonts w:ascii="Garamond" w:hAnsi="Garamond"/>
+        </w:rPr>
         <w:t xml:space="preserve"> </w:t>
       </w:r>
     </w:p>
@@ -288,12 +1288,14 @@
           <w:numId w:val="1"/>
         </w:numPr>
         <w:rPr>
+          <w:rFonts w:ascii="Garamond" w:hAnsi="Garamond"/>
           <w:color w:val="auto"/>
         </w:rPr>
       </w:pPr>
       <w:bookmarkStart w:id="1" w:name="_Toc187078408"/>
       <w:r>
         <w:rPr>
+          <w:rFonts w:ascii="Garamond" w:hAnsi="Garamond"/>
           <w:color w:val="auto"/>
         </w:rPr>
         <w:t>Comparación del UML</w:t>
@@ -348,6 +1350,119 @@
         </w:drawing>
       </w:r>
     </w:p>
+    <w:p/>
+    <w:p>
+      <w:pPr>
+        <w:jc w:val="both"/>
+        <w:rPr>
+          <w:rFonts w:ascii="Garamond" w:hAnsi="Garamond"/>
+        </w:rPr>
+      </w:pPr>
+      <w:r>
+        <w:rPr>
+          <w:rFonts w:ascii="Garamond" w:hAnsi="Garamond"/>
+        </w:rPr>
+        <w:t xml:space="preserve">Como hemos comentado antes, no hemos implementado todas las funcionalidades, ni hemos instanciado todos los objetos a los que nos referíamos en nuestro UML inicial. También hemos tenido que prescindir del mapa del tesoro y del sistema de gestión del tiempo de juego. En un principio, teníamos pensado hacer que el jugador muriese si no encontraba en un tiempo determinado el </w:t>
+      </w:r>
+      <w:r>
+        <w:rPr>
+          <w:rFonts w:ascii="Garamond" w:hAnsi="Garamond"/>
+        </w:rPr>
+        <w:t xml:space="preserve">tesoro, peor nos ha faltado tiempo para implementar esto. Hemos usado </w:t>
+      </w:r>
+      <w:proofErr w:type="spellStart"/>
+      <w:r>
+        <w:rPr>
+          <w:rFonts w:ascii="Garamond" w:hAnsi="Garamond"/>
+        </w:rPr>
+        <w:t>Singleton</w:t>
+      </w:r>
+      <w:proofErr w:type="spellEnd"/>
+      <w:r>
+        <w:rPr>
+          <w:rFonts w:ascii="Garamond" w:hAnsi="Garamond"/>
+        </w:rPr>
+        <w:t xml:space="preserve"> par</w:t>
+      </w:r>
+      <w:r>
+        <w:rPr>
+          <w:rFonts w:ascii="Garamond" w:hAnsi="Garamond"/>
+        </w:rPr>
+        <w:t>a</w:t>
+      </w:r>
+      <w:r>
+        <w:rPr>
+          <w:rFonts w:ascii="Garamond" w:hAnsi="Garamond"/>
+        </w:rPr>
+        <w:t xml:space="preserve"> hacer el </w:t>
+      </w:r>
+      <w:proofErr w:type="spellStart"/>
+      <w:r>
+        <w:rPr>
+          <w:rFonts w:ascii="Garamond" w:hAnsi="Garamond"/>
+        </w:rPr>
+        <w:t>MainMenuManager</w:t>
+      </w:r>
+      <w:proofErr w:type="spellEnd"/>
+      <w:r>
+        <w:rPr>
+          <w:rFonts w:ascii="Garamond" w:hAnsi="Garamond"/>
+        </w:rPr>
+        <w:t xml:space="preserve"> y</w:t>
+      </w:r>
+      <w:r>
+        <w:rPr>
+          <w:rFonts w:ascii="Garamond" w:hAnsi="Garamond"/>
+        </w:rPr>
+        <w:t xml:space="preserve"> el </w:t>
+      </w:r>
+      <w:proofErr w:type="spellStart"/>
+      <w:r>
+        <w:rPr>
+          <w:rFonts w:ascii="Garamond" w:hAnsi="Garamond"/>
+        </w:rPr>
+        <w:t>Spaw</w:t>
+      </w:r>
+      <w:r>
+        <w:rPr>
+          <w:rFonts w:ascii="Garamond" w:hAnsi="Garamond"/>
+        </w:rPr>
+        <w:t>Manager</w:t>
+      </w:r>
+      <w:proofErr w:type="spellEnd"/>
+      <w:r>
+        <w:rPr>
+          <w:rFonts w:ascii="Garamond" w:hAnsi="Garamond"/>
+        </w:rPr>
+        <w:t xml:space="preserve"> entre otros</w:t>
+      </w:r>
+      <w:r>
+        <w:rPr>
+          <w:rFonts w:ascii="Garamond" w:hAnsi="Garamond"/>
+        </w:rPr>
+        <w:t xml:space="preserve"> managers que también son </w:t>
+      </w:r>
+      <w:proofErr w:type="spellStart"/>
+      <w:r>
+        <w:rPr>
+          <w:rFonts w:ascii="Garamond" w:hAnsi="Garamond"/>
+        </w:rPr>
+        <w:t>Singleton</w:t>
+      </w:r>
+      <w:proofErr w:type="spellEnd"/>
+      <w:r>
+        <w:rPr>
+          <w:rFonts w:ascii="Garamond" w:hAnsi="Garamond"/>
+        </w:rPr>
+        <w:t>, Factorías para los hechizos y los enanos, y máquinas de estado para los estados del bucle de juego y animaciones</w:t>
+      </w:r>
+      <w:r>
+        <w:rPr>
+          <w:rFonts w:ascii="Garamond" w:hAnsi="Garamond"/>
+        </w:rPr>
+        <w:t>.</w:t>
+      </w:r>
+    </w:p>
     <w:sectPr>
       <w:headerReference w:type="default" r:id="rId8"/>
       <w:pgSz w:w="11906" w:h="16838"/>
@@ -360,7 +1475,7 @@
 </file>
 
 <file path=word/endnotes.xml><?xml version="1.0" encoding="utf-8"?>
-<w:endnotes xmlns:wpc="http://schemas.microsoft.com/office/word/2010/wordprocessingCanvas" xmlns:cx="http://schemas.microsoft.com/office/drawing/2014/chartex" xmlns:cx1="http://schemas.microsoft.com/office/drawing/2015/9/8/chartex" xmlns:cx2="http://schemas.microsoft.com/office/drawing/2015/10/21/chartex" xmlns:cx3="http://schemas.microsoft.com/office/drawing/2016/5/9/chartex" xmlns:cx4="http://schemas.microsoft.com/office/drawing/2016/5/10/chartex" xmlns:cx5="http://schemas.microsoft.com/office/drawing/2016/5/11/chartex" xmlns:cx6="http://schemas.microsoft.com/office/drawing/2016/5/12/chartex" xmlns:cx7="http://schemas.microsoft.com/office/drawing/2016/5/13/chartex" xmlns:cx8="http://schemas.microsoft.com/office/drawing/2016/5/14/chartex" xmlns:mc="http://schemas.openxmlformats.org/markup-compatibility/2006" xmlns:aink="http://schemas.microsoft.com/office/drawing/2016/ink" xmlns:am3d="http://schemas.microsoft.com/office/drawing/2017/model3d" xmlns:o="urn:schemas-microsoft-com:office:office" xmlns:oel="http://schemas.microsoft.com/office/2019/extlst" xmlns:r="http://schemas.openxmlformats.org/officeDocument/2006/relationships" xmlns:m="http://schemas.openxmlformats.org/officeDocument/2006/math" xmlns:v="urn:schemas-microsoft-com:vml" xmlns:wp14="http://schemas.microsoft.com/office/word/2010/wordprocessingDrawing" xmlns:wp="http://schemas.openxmlformats.org/drawingml/2006/wordprocessingDrawing" xmlns:w10="urn:schemas-microsoft-com:office:word" xmlns:w="http://schemas.openxmlformats.org/wordprocessingml/2006/main" xmlns:w14="http://schemas.microsoft.com/office/word/2010/wordml" xmlns:w15="http://schemas.microsoft.com/office/word/2012/wordml" xmlns:w16cex="http://schemas.microsoft.com/office/word/2018/wordml/cex" xmlns:w16cid="http://schemas.microsoft.com/office/word/2016/wordml/cid" xmlns:w16="http://schemas.microsoft.com/office/word/2018/wordml" xmlns:w16du="http://schemas.microsoft.com/office/word/2023/wordml/word16du" xmlns:w16sdtdh="http://schemas.microsoft.com/office/word/2020/wordml/sdtdatahash" xmlns:w16se="http://schemas.microsoft.com/office/word/2015/wordml/symex" xmlns:wpg="http://schemas.microsoft.com/office/word/2010/wordprocessingGroup" xmlns:wpi="http://schemas.microsoft.com/office/word/2010/wordprocessingInk" xmlns:wne="http://schemas.microsoft.com/office/word/2006/wordml" xmlns:wps="http://schemas.microsoft.com/office/word/2010/wordprocessingShape" mc:Ignorable="w14 w15 w16se w16cid w16 w16cex w16sdtdh w16du wp14">
+<w:endnotes xmlns:wpc="http://schemas.microsoft.com/office/word/2010/wordprocessingCanvas" xmlns:cx="http://schemas.microsoft.com/office/drawing/2014/chartex" xmlns:cx1="http://schemas.microsoft.com/office/drawing/2015/9/8/chartex" xmlns:cx2="http://schemas.microsoft.com/office/drawing/2015/10/21/chartex" xmlns:cx3="http://schemas.microsoft.com/office/drawing/2016/5/9/chartex" xmlns:cx4="http://schemas.microsoft.com/office/drawing/2016/5/10/chartex" xmlns:cx5="http://schemas.microsoft.com/office/drawing/2016/5/11/chartex" xmlns:cx6="http://schemas.microsoft.com/office/drawing/2016/5/12/chartex" xmlns:cx7="http://schemas.microsoft.com/office/drawing/2016/5/13/chartex" xmlns:cx8="http://schemas.microsoft.com/office/drawing/2016/5/14/chartex" xmlns:mc="http://schemas.openxmlformats.org/markup-compatibility/2006" xmlns:aink="http://schemas.microsoft.com/office/drawing/2016/ink" xmlns:am3d="http://schemas.microsoft.com/office/drawing/2017/model3d" xmlns:o="urn:schemas-microsoft-com:office:office" xmlns:oel="http://schemas.microsoft.com/office/2019/extlst" xmlns:r="http://schemas.openxmlformats.org/officeDocument/2006/relationships" xmlns:m="http://schemas.openxmlformats.org/officeDocument/2006/math" xmlns:v="urn:schemas-microsoft-com:vml" xmlns:wp14="http://schemas.microsoft.com/office/word/2010/wordprocessingDrawing" xmlns:wp="http://schemas.openxmlformats.org/drawingml/2006/wordprocessingDrawing" xmlns:w10="urn:schemas-microsoft-com:office:word" xmlns:w="http://schemas.openxmlformats.org/wordprocessingml/2006/main" xmlns:w14="http://schemas.microsoft.com/office/word/2010/wordml" xmlns:w15="http://schemas.microsoft.com/office/word/2012/wordml" xmlns:w16cex="http://schemas.microsoft.com/office/word/2018/wordml/cex" xmlns:w16cid="http://schemas.microsoft.com/office/word/2016/wordml/cid" xmlns:w16="http://schemas.microsoft.com/office/word/2018/wordml" xmlns:w16du="http://schemas.microsoft.com/office/word/2023/wordml/word16du" xmlns:w16sdtdh="http://schemas.microsoft.com/office/word/2020/wordml/sdtdatahash" xmlns:w16sdtfl="http://schemas.microsoft.com/office/word/2024/wordml/sdtformatlock" xmlns:w16se="http://schemas.microsoft.com/office/word/2015/wordml/symex" xmlns:wpg="http://schemas.microsoft.com/office/word/2010/wordprocessingGroup" xmlns:wpi="http://schemas.microsoft.com/office/word/2010/wordprocessingInk" xmlns:wne="http://schemas.microsoft.com/office/word/2006/wordml" xmlns:wps="http://schemas.microsoft.com/office/word/2010/wordprocessingShape" mc:Ignorable="w14 w15 w16se w16cid w16 w16cex w16sdtdh w16sdtfl w16du wp14">
   <w:endnote w:type="separator" w:id="-1">
     <w:p>
       <w:pPr>
@@ -385,7 +1500,7 @@
 </file>
 
 <file path=word/footnotes.xml><?xml version="1.0" encoding="utf-8"?>
-<w:footnotes xmlns:wpc="http://schemas.microsoft.com/office/word/2010/wordprocessingCanvas" xmlns:cx="http://schemas.microsoft.com/office/drawing/2014/chartex" xmlns:cx1="http://schemas.microsoft.com/office/drawing/2015/9/8/chartex" xmlns:cx2="http://schemas.microsoft.com/office/drawing/2015/10/21/chartex" xmlns:cx3="http://schemas.microsoft.com/office/drawing/2016/5/9/chartex" xmlns:cx4="http://schemas.microsoft.com/office/drawing/2016/5/10/chartex" xmlns:cx5="http://schemas.microsoft.com/office/drawing/2016/5/11/chartex" xmlns:cx6="http://schemas.microsoft.com/office/drawing/2016/5/12/chartex" xmlns:cx7="http://schemas.microsoft.com/office/drawing/2016/5/13/chartex" xmlns:cx8="http://schemas.microsoft.com/office/drawing/2016/5/14/chartex" xmlns:mc="http://schemas.openxmlformats.org/markup-compatibility/2006" xmlns:aink="http://schemas.microsoft.com/office/drawing/2016/ink" xmlns:am3d="http://schemas.microsoft.com/office/drawing/2017/model3d" xmlns:o="urn:schemas-microsoft-com:office:office" xmlns:oel="http://schemas.microsoft.com/office/2019/extlst" xmlns:r="http://schemas.openxmlformats.org/officeDocument/2006/relationships" xmlns:m="http://schemas.openxmlformats.org/officeDocument/2006/math" xmlns:v="urn:schemas-microsoft-com:vml" xmlns:wp14="http://schemas.microsoft.com/office/word/2010/wordprocessingDrawing" xmlns:wp="http://schemas.openxmlformats.org/drawingml/2006/wordprocessingDrawing" xmlns:w10="urn:schemas-microsoft-com:office:word" xmlns:w="http://schemas.openxmlformats.org/wordprocessingml/2006/main" xmlns:w14="http://schemas.microsoft.com/office/word/2010/wordml" xmlns:w15="http://schemas.microsoft.com/office/word/2012/wordml" xmlns:w16cex="http://schemas.microsoft.com/office/word/2018/wordml/cex" xmlns:w16cid="http://schemas.microsoft.com/office/word/2016/wordml/cid" xmlns:w16="http://schemas.microsoft.com/office/word/2018/wordml" xmlns:w16du="http://schemas.microsoft.com/office/word/2023/wordml/word16du" xmlns:w16sdtdh="http://schemas.microsoft.com/office/word/2020/wordml/sdtdatahash" xmlns:w16se="http://schemas.microsoft.com/office/word/2015/wordml/symex" xmlns:wpg="http://schemas.microsoft.com/office/word/2010/wordprocessingGroup" xmlns:wpi="http://schemas.microsoft.com/office/word/2010/wordprocessingInk" xmlns:wne="http://schemas.microsoft.com/office/word/2006/wordml" xmlns:wps="http://schemas.microsoft.com/office/word/2010/wordprocessingShape" mc:Ignorable="w14 w15 w16se w16cid w16 w16cex w16sdtdh w16du wp14">
+<w:footnotes xmlns:wpc="http://schemas.microsoft.com/office/word/2010/wordprocessingCanvas" xmlns:cx="http://schemas.microsoft.com/office/drawing/2014/chartex" xmlns:cx1="http://schemas.microsoft.com/office/drawing/2015/9/8/chartex" xmlns:cx2="http://schemas.microsoft.com/office/drawing/2015/10/21/chartex" xmlns:cx3="http://schemas.microsoft.com/office/drawing/2016/5/9/chartex" xmlns:cx4="http://schemas.microsoft.com/office/drawing/2016/5/10/chartex" xmlns:cx5="http://schemas.microsoft.com/office/drawing/2016/5/11/chartex" xmlns:cx6="http://schemas.microsoft.com/office/drawing/2016/5/12/chartex" xmlns:cx7="http://schemas.microsoft.com/office/drawing/2016/5/13/chartex" xmlns:cx8="http://schemas.microsoft.com/office/drawing/2016/5/14/chartex" xmlns:mc="http://schemas.openxmlformats.org/markup-compatibility/2006" xmlns:aink="http://schemas.microsoft.com/office/drawing/2016/ink" xmlns:am3d="http://schemas.microsoft.com/office/drawing/2017/model3d" xmlns:o="urn:schemas-microsoft-com:office:office" xmlns:oel="http://schemas.microsoft.com/office/2019/extlst" xmlns:r="http://schemas.openxmlformats.org/officeDocument/2006/relationships" xmlns:m="http://schemas.openxmlformats.org/officeDocument/2006/math" xmlns:v="urn:schemas-microsoft-com:vml" xmlns:wp14="http://schemas.microsoft.com/office/word/2010/wordprocessingDrawing" xmlns:wp="http://schemas.openxmlformats.org/drawingml/2006/wordprocessingDrawing" xmlns:w10="urn:schemas-microsoft-com:office:word" xmlns:w="http://schemas.openxmlformats.org/wordprocessingml/2006/main" xmlns:w14="http://schemas.microsoft.com/office/word/2010/wordml" xmlns:w15="http://schemas.microsoft.com/office/word/2012/wordml" xmlns:w16cex="http://schemas.microsoft.com/office/word/2018/wordml/cex" xmlns:w16cid="http://schemas.microsoft.com/office/word/2016/wordml/cid" xmlns:w16="http://schemas.microsoft.com/office/word/2018/wordml" xmlns:w16du="http://schemas.microsoft.com/office/word/2023/wordml/word16du" xmlns:w16sdtdh="http://schemas.microsoft.com/office/word/2020/wordml/sdtdatahash" xmlns:w16sdtfl="http://schemas.microsoft.com/office/word/2024/wordml/sdtformatlock" xmlns:w16se="http://schemas.microsoft.com/office/word/2015/wordml/symex" xmlns:wpg="http://schemas.microsoft.com/office/word/2010/wordprocessingGroup" xmlns:wpi="http://schemas.microsoft.com/office/word/2010/wordprocessingInk" xmlns:wne="http://schemas.microsoft.com/office/word/2006/wordml" xmlns:wps="http://schemas.microsoft.com/office/word/2010/wordprocessingShape" mc:Ignorable="w14 w15 w16se w16cid w16 w16cex w16sdtdh w16sdtfl w16du wp14">
   <w:footnote w:type="separator" w:id="-1">
     <w:p>
       <w:pPr>
@@ -410,7 +1525,7 @@
 </file>
 
 <file path=word/header1.xml><?xml version="1.0" encoding="utf-8"?>
-<w:hdr xmlns:wpc="http://schemas.microsoft.com/office/word/2010/wordprocessingCanvas" xmlns:cx="http://schemas.microsoft.com/office/drawing/2014/chartex" xmlns:cx1="http://schemas.microsoft.com/office/drawing/2015/9/8/chartex" xmlns:cx2="http://schemas.microsoft.com/office/drawing/2015/10/21/chartex" xmlns:cx3="http://schemas.microsoft.com/office/drawing/2016/5/9/chartex" xmlns:cx4="http://schemas.microsoft.com/office/drawing/2016/5/10/chartex" xmlns:cx5="http://schemas.microsoft.com/office/drawing/2016/5/11/chartex" xmlns:cx6="http://schemas.microsoft.com/office/drawing/2016/5/12/chartex" xmlns:cx7="http://schemas.microsoft.com/office/drawing/2016/5/13/chartex" xmlns:cx8="http://schemas.microsoft.com/office/drawing/2016/5/14/chartex" xmlns:mc="http://schemas.openxmlformats.org/markup-compatibility/2006" xmlns:aink="http://schemas.microsoft.com/office/drawing/2016/ink" xmlns:am3d="http://schemas.microsoft.com/office/drawing/2017/model3d" xmlns:o="urn:schemas-microsoft-com:office:office" xmlns:oel="http://schemas.microsoft.com/office/2019/extlst" xmlns:r="http://schemas.openxmlformats.org/officeDocument/2006/relationships" xmlns:m="http://schemas.openxmlformats.org/officeDocument/2006/math" xmlns:v="urn:schemas-microsoft-com:vml" xmlns:wp14="http://schemas.microsoft.com/office/word/2010/wordprocessingDrawing" xmlns:wp="http://schemas.openxmlformats.org/drawingml/2006/wordprocessingDrawing" xmlns:w10="urn:schemas-microsoft-com:office:word" xmlns:w="http://schemas.openxmlformats.org/wordprocessingml/2006/main" xmlns:w14="http://schemas.microsoft.com/office/word/2010/wordml" xmlns:w15="http://schemas.microsoft.com/office/word/2012/wordml" xmlns:w16cex="http://schemas.microsoft.com/office/word/2018/wordml/cex" xmlns:w16cid="http://schemas.microsoft.com/office/word/2016/wordml/cid" xmlns:w16="http://schemas.microsoft.com/office/word/2018/wordml" xmlns:w16du="http://schemas.microsoft.com/office/word/2023/wordml/word16du" xmlns:w16sdtdh="http://schemas.microsoft.com/office/word/2020/wordml/sdtdatahash" xmlns:w16se="http://schemas.microsoft.com/office/word/2015/wordml/symex" xmlns:wpg="http://schemas.microsoft.com/office/word/2010/wordprocessingGroup" xmlns:wpi="http://schemas.microsoft.com/office/word/2010/wordprocessingInk" xmlns:wne="http://schemas.microsoft.com/office/word/2006/wordml" xmlns:wps="http://schemas.microsoft.com/office/word/2010/wordprocessingShape" mc:Ignorable="w14 w15 w16se w16cid w16 w16cex w16sdtdh w16du wp14">
+<w:hdr xmlns:wpc="http://schemas.microsoft.com/office/word/2010/wordprocessingCanvas" xmlns:cx="http://schemas.microsoft.com/office/drawing/2014/chartex" xmlns:cx1="http://schemas.microsoft.com/office/drawing/2015/9/8/chartex" xmlns:cx2="http://schemas.microsoft.com/office/drawing/2015/10/21/chartex" xmlns:cx3="http://schemas.microsoft.com/office/drawing/2016/5/9/chartex" xmlns:cx4="http://schemas.microsoft.com/office/drawing/2016/5/10/chartex" xmlns:cx5="http://schemas.microsoft.com/office/drawing/2016/5/11/chartex" xmlns:cx6="http://schemas.microsoft.com/office/drawing/2016/5/12/chartex" xmlns:cx7="http://schemas.microsoft.com/office/drawing/2016/5/13/chartex" xmlns:cx8="http://schemas.microsoft.com/office/drawing/2016/5/14/chartex" xmlns:mc="http://schemas.openxmlformats.org/markup-compatibility/2006" xmlns:aink="http://schemas.microsoft.com/office/drawing/2016/ink" xmlns:am3d="http://schemas.microsoft.com/office/drawing/2017/model3d" xmlns:o="urn:schemas-microsoft-com:office:office" xmlns:oel="http://schemas.microsoft.com/office/2019/extlst" xmlns:r="http://schemas.openxmlformats.org/officeDocument/2006/relationships" xmlns:m="http://schemas.openxmlformats.org/officeDocument/2006/math" xmlns:v="urn:schemas-microsoft-com:vml" xmlns:wp14="http://schemas.microsoft.com/office/word/2010/wordprocessingDrawing" xmlns:wp="http://schemas.openxmlformats.org/drawingml/2006/wordprocessingDrawing" xmlns:w10="urn:schemas-microsoft-com:office:word" xmlns:w="http://schemas.openxmlformats.org/wordprocessingml/2006/main" xmlns:w14="http://schemas.microsoft.com/office/word/2010/wordml" xmlns:w15="http://schemas.microsoft.com/office/word/2012/wordml" xmlns:w16cex="http://schemas.microsoft.com/office/word/2018/wordml/cex" xmlns:w16cid="http://schemas.microsoft.com/office/word/2016/wordml/cid" xmlns:w16="http://schemas.microsoft.com/office/word/2018/wordml" xmlns:w16du="http://schemas.microsoft.com/office/word/2023/wordml/word16du" xmlns:w16sdtdh="http://schemas.microsoft.com/office/word/2020/wordml/sdtdatahash" xmlns:w16sdtfl="http://schemas.microsoft.com/office/word/2024/wordml/sdtformatlock" xmlns:w16se="http://schemas.microsoft.com/office/word/2015/wordml/symex" xmlns:wpg="http://schemas.microsoft.com/office/word/2010/wordprocessingGroup" xmlns:wpi="http://schemas.microsoft.com/office/word/2010/wordprocessingInk" xmlns:wne="http://schemas.microsoft.com/office/word/2006/wordml" xmlns:wps="http://schemas.microsoft.com/office/word/2010/wordprocessingShape" mc:Ignorable="w14 w15 w16se w16cid w16 w16cex w16sdtdh w16sdtfl w16du wp14">
   <w:p>
     <w:pPr>
       <w:pStyle w:val="Encabezado"/>
@@ -433,7 +1548,7 @@
 </file>
 
 <file path=word/numbering.xml><?xml version="1.0" encoding="utf-8"?>
-<w:numbering xmlns:wpc="http://schemas.microsoft.com/office/word/2010/wordprocessingCanvas" xmlns:cx="http://schemas.microsoft.com/office/drawing/2014/chartex" xmlns:cx1="http://schemas.microsoft.com/office/drawing/2015/9/8/chartex" xmlns:cx2="http://schemas.microsoft.com/office/drawing/2015/10/21/chartex" xmlns:cx3="http://schemas.microsoft.com/office/drawing/2016/5/9/chartex" xmlns:cx4="http://schemas.microsoft.com/office/drawing/2016/5/10/chartex" xmlns:cx5="http://schemas.microsoft.com/office/drawing/2016/5/11/chartex" xmlns:cx6="http://schemas.microsoft.com/office/drawing/2016/5/12/chartex" xmlns:cx7="http://schemas.microsoft.com/office/drawing/2016/5/13/chartex" xmlns:cx8="http://schemas.microsoft.com/office/drawing/2016/5/14/chartex" xmlns:mc="http://schemas.openxmlformats.org/markup-compatibility/2006" xmlns:aink="http://schemas.microsoft.com/office/drawing/2016/ink" xmlns:am3d="http://schemas.microsoft.com/office/drawing/2017/model3d" xmlns:o="urn:schemas-microsoft-com:office:office" xmlns:oel="http://schemas.microsoft.com/office/2019/extlst" xmlns:r="http://schemas.openxmlformats.org/officeDocument/2006/relationships" xmlns:m="http://schemas.openxmlformats.org/officeDocument/2006/math" xmlns:v="urn:schemas-microsoft-com:vml" xmlns:wp14="http://schemas.microsoft.com/office/word/2010/wordprocessingDrawing" xmlns:wp="http://schemas.openxmlformats.org/drawingml/2006/wordprocessingDrawing" xmlns:w10="urn:schemas-microsoft-com:office:word" xmlns:w="http://schemas.openxmlformats.org/wordprocessingml/2006/main" xmlns:w14="http://schemas.microsoft.com/office/word/2010/wordml" xmlns:w15="http://schemas.microsoft.com/office/word/2012/wordml" xmlns:w16cex="http://schemas.microsoft.com/office/word/2018/wordml/cex" xmlns:w16cid="http://schemas.microsoft.com/office/word/2016/wordml/cid" xmlns:w16="http://schemas.microsoft.com/office/word/2018/wordml" xmlns:w16du="http://schemas.microsoft.com/office/word/2023/wordml/word16du" xmlns:w16sdtdh="http://schemas.microsoft.com/office/word/2020/wordml/sdtdatahash" xmlns:w16se="http://schemas.microsoft.com/office/word/2015/wordml/symex" xmlns:wpg="http://schemas.microsoft.com/office/word/2010/wordprocessingGroup" xmlns:wpi="http://schemas.microsoft.com/office/word/2010/wordprocessingInk" xmlns:wne="http://schemas.microsoft.com/office/word/2006/wordml" xmlns:wps="http://schemas.microsoft.com/office/word/2010/wordprocessingShape" mc:Ignorable="w14 w15 w16se w16cid w16 w16cex w16sdtdh w16du wp14">
+<w:numbering xmlns:wpc="http://schemas.microsoft.com/office/word/2010/wordprocessingCanvas" xmlns:cx="http://schemas.microsoft.com/office/drawing/2014/chartex" xmlns:cx1="http://schemas.microsoft.com/office/drawing/2015/9/8/chartex" xmlns:cx2="http://schemas.microsoft.com/office/drawing/2015/10/21/chartex" xmlns:cx3="http://schemas.microsoft.com/office/drawing/2016/5/9/chartex" xmlns:cx4="http://schemas.microsoft.com/office/drawing/2016/5/10/chartex" xmlns:cx5="http://schemas.microsoft.com/office/drawing/2016/5/11/chartex" xmlns:cx6="http://schemas.microsoft.com/office/drawing/2016/5/12/chartex" xmlns:cx7="http://schemas.microsoft.com/office/drawing/2016/5/13/chartex" xmlns:cx8="http://schemas.microsoft.com/office/drawing/2016/5/14/chartex" xmlns:mc="http://schemas.openxmlformats.org/markup-compatibility/2006" xmlns:aink="http://schemas.microsoft.com/office/drawing/2016/ink" xmlns:am3d="http://schemas.microsoft.com/office/drawing/2017/model3d" xmlns:o="urn:schemas-microsoft-com:office:office" xmlns:oel="http://schemas.microsoft.com/office/2019/extlst" xmlns:r="http://schemas.openxmlformats.org/officeDocument/2006/relationships" xmlns:m="http://schemas.openxmlformats.org/officeDocument/2006/math" xmlns:v="urn:schemas-microsoft-com:vml" xmlns:wp14="http://schemas.microsoft.com/office/word/2010/wordprocessingDrawing" xmlns:wp="http://schemas.openxmlformats.org/drawingml/2006/wordprocessingDrawing" xmlns:w10="urn:schemas-microsoft-com:office:word" xmlns:w="http://schemas.openxmlformats.org/wordprocessingml/2006/main" xmlns:w14="http://schemas.microsoft.com/office/word/2010/wordml" xmlns:w15="http://schemas.microsoft.com/office/word/2012/wordml" xmlns:w16cex="http://schemas.microsoft.com/office/word/2018/wordml/cex" xmlns:w16cid="http://schemas.microsoft.com/office/word/2016/wordml/cid" xmlns:w16="http://schemas.microsoft.com/office/word/2018/wordml" xmlns:w16du="http://schemas.microsoft.com/office/word/2023/wordml/word16du" xmlns:w16sdtdh="http://schemas.microsoft.com/office/word/2020/wordml/sdtdatahash" xmlns:w16sdtfl="http://schemas.microsoft.com/office/word/2024/wordml/sdtformatlock" xmlns:w16se="http://schemas.microsoft.com/office/word/2015/wordml/symex" xmlns:wpg="http://schemas.microsoft.com/office/word/2010/wordprocessingGroup" xmlns:wpi="http://schemas.microsoft.com/office/word/2010/wordprocessingInk" xmlns:wne="http://schemas.microsoft.com/office/word/2006/wordml" xmlns:wps="http://schemas.microsoft.com/office/word/2010/wordprocessingShape" mc:Ignorable="w14 w15 w16se w16cid w16 w16cex w16sdtdh w16sdtfl w16du wp14">
   <w:abstractNum w:abstractNumId="0" w15:restartNumberingAfterBreak="0">
     <w:nsid w:val="14CE55EA"/>
     <w:multiLevelType w:val="hybridMultilevel"/>
@@ -530,7 +1645,7 @@
 </file>
 
 <file path=word/styles.xml><?xml version="1.0" encoding="utf-8"?>
-<w:styles xmlns:mc="http://schemas.openxmlformats.org/markup-compatibility/2006" xmlns:r="http://schemas.openxmlformats.org/officeDocument/2006/relationships" xmlns:w="http://schemas.openxmlformats.org/wordprocessingml/2006/main" xmlns:w14="http://schemas.microsoft.com/office/word/2010/wordml" xmlns:w15="http://schemas.microsoft.com/office/word/2012/wordml" xmlns:w16cex="http://schemas.microsoft.com/office/word/2018/wordml/cex" xmlns:w16cid="http://schemas.microsoft.com/office/word/2016/wordml/cid" xmlns:w16="http://schemas.microsoft.com/office/word/2018/wordml" xmlns:w16du="http://schemas.microsoft.com/office/word/2023/wordml/word16du" xmlns:w16sdtdh="http://schemas.microsoft.com/office/word/2020/wordml/sdtdatahash" xmlns:w16se="http://schemas.microsoft.com/office/word/2015/wordml/symex" mc:Ignorable="w14 w15 w16se w16cid w16 w16cex w16sdtdh w16du">
+<w:styles xmlns:mc="http://schemas.openxmlformats.org/markup-compatibility/2006" xmlns:r="http://schemas.openxmlformats.org/officeDocument/2006/relationships" xmlns:w="http://schemas.openxmlformats.org/wordprocessingml/2006/main" xmlns:w14="http://schemas.microsoft.com/office/word/2010/wordml" xmlns:w15="http://schemas.microsoft.com/office/word/2012/wordml" xmlns:w16cex="http://schemas.microsoft.com/office/word/2018/wordml/cex" xmlns:w16cid="http://schemas.microsoft.com/office/word/2016/wordml/cid" xmlns:w16="http://schemas.microsoft.com/office/word/2018/wordml" xmlns:w16du="http://schemas.microsoft.com/office/word/2023/wordml/word16du" xmlns:w16sdtdh="http://schemas.microsoft.com/office/word/2020/wordml/sdtdatahash" xmlns:w16sdtfl="http://schemas.microsoft.com/office/word/2024/wordml/sdtformatlock" xmlns:w16se="http://schemas.microsoft.com/office/word/2015/wordml/symex" mc:Ignorable="w14 w15 w16se w16cid w16 w16cex w16sdtdh w16sdtfl w16du">
   <w:docDefaults>
     <w:rPrDefault>
       <w:rPr>
@@ -1132,7 +2247,6 @@
   <w:style w:type="character" w:default="1" w:styleId="Fuentedeprrafopredeter">
     <w:name w:val="Default Paragraph Font"/>
     <w:uiPriority w:val="1"/>
-    <w:semiHidden/>
     <w:unhideWhenUsed/>
   </w:style>
   <w:style w:type="table" w:default="1" w:styleId="Tablanormal">

</xml_diff>